<commit_message>
Conclusie geschreven en PDF aangemaakt
</commit_message>
<xml_diff>
--- a/13_report.docx
+++ b/13_report.docx
@@ -15,6 +15,8 @@
           <w:lang w:val="en-GB" w:eastAsia="nl-NL"/>
         </w:rPr>
       </w:pPr>
+      <w:bookmarkStart w:id="0" w:name="_GoBack"/>
+      <w:bookmarkEnd w:id="0"/>
       <w:r>
         <w:rPr>
           <w:rFonts w:ascii="Arial" w:hAnsi="Arial" w:cs="Arial"/>
@@ -277,7 +279,7 @@
           <w:lang w:val="en-GB" w:eastAsia="nl-NL"/>
         </w:rPr>
       </w:pPr>
-      <w:bookmarkStart w:id="0" w:name="_Ref430256806"/>
+      <w:bookmarkStart w:id="1" w:name="_Ref430256806"/>
       <w:r>
         <w:rPr>
           <w:rFonts w:ascii="Arial" w:hAnsi="Arial" w:cs="Arial"/>
@@ -304,7 +306,7 @@
         </w:rPr>
         <w:t>Perceptron</w:t>
       </w:r>
-      <w:bookmarkEnd w:id="0"/>
+      <w:bookmarkEnd w:id="1"/>
     </w:p>
     <w:p>
       <w:pPr>
@@ -477,7 +479,7 @@
         <w:fldChar w:fldCharType="separate"/>
       </w:r>
       <w:r>
-        <w:t>2.2. Hidden layers</w:t>
+        <w:t>2.3. Hidden layers</w:t>
       </w:r>
       <w:r>
         <w:fldChar w:fldCharType="end"/>
@@ -819,7 +821,7 @@
         <w:pStyle w:val="Bijschrift"/>
         <w:jc w:val="both"/>
       </w:pPr>
-      <w:bookmarkStart w:id="1" w:name="_Ref430256707"/>
+      <w:bookmarkStart w:id="2" w:name="_Ref430256707"/>
       <w:r>
         <w:t xml:space="preserve">Figure </w:t>
       </w:r>
@@ -841,7 +843,7 @@
       <w:r>
         <w:fldChar w:fldCharType="end"/>
       </w:r>
-      <w:bookmarkEnd w:id="1"/>
+      <w:bookmarkEnd w:id="2"/>
       <w:r>
         <w:t>: Perceptron</w:t>
       </w:r>
@@ -856,7 +858,7 @@
           <w:lang w:val="en-GB" w:eastAsia="nl-NL"/>
         </w:rPr>
       </w:pPr>
-      <w:bookmarkStart w:id="2" w:name="_Ref430256489"/>
+      <w:bookmarkStart w:id="3" w:name="_Ref430256489"/>
       <w:r>
         <w:rPr>
           <w:rFonts w:ascii="Arial" w:hAnsi="Arial" w:cs="Arial"/>
@@ -893,7 +895,7 @@
         </w:rPr>
         <w:t>Hidden layers</w:t>
       </w:r>
-      <w:bookmarkEnd w:id="2"/>
+      <w:bookmarkEnd w:id="3"/>
     </w:p>
     <w:p>
       <w:pPr>
@@ -2338,7 +2340,7 @@
           <w:lang w:val="en-GB" w:eastAsia="nl-NL"/>
         </w:rPr>
       </w:pPr>
-      <w:bookmarkStart w:id="3" w:name="_Ref430293020"/>
+      <w:bookmarkStart w:id="4" w:name="_Ref430293020"/>
       <w:r>
         <w:rPr>
           <w:rFonts w:ascii="Arial" w:hAnsi="Arial" w:cs="Arial"/>
@@ -2365,7 +2367,7 @@
         </w:rPr>
         <w:t>Other features</w:t>
       </w:r>
-      <w:bookmarkEnd w:id="3"/>
+      <w:bookmarkEnd w:id="4"/>
     </w:p>
     <w:p>
       <w:pPr>
@@ -2417,7 +2419,15 @@
         <w:t>)</w:t>
       </w:r>
       <w:r>
-        <w:t xml:space="preserve"> and an adaptive learning rate. The adaptive learning increases the learning rate by 10% every time the mean square error (MSE) decreases between two epochs. It decreases by 50% every time the MSE increases between two epochs. The learning rate is capped at a certain value alpha_max.</w:t>
+        <w:t xml:space="preserve"> and an adaptive learning rate. The adaptive learning increases the learning rate by 10% every time the mean square error (MSE) decreases between two epochs. It decreases by 50% every time the MSE increases between two epochs. The learning rate is capped at a certain value </w:t>
+      </w:r>
+      <w:proofErr w:type="spellStart"/>
+      <w:r>
+        <w:t>alpha_max</w:t>
+      </w:r>
+      <w:proofErr w:type="spellEnd"/>
+      <w:r>
+        <w:t>.</w:t>
       </w:r>
     </w:p>
     <w:p>
@@ -2621,7 +2631,7 @@
           <w:lang w:val="en-GB" w:eastAsia="nl-NL"/>
         </w:rPr>
       </w:pPr>
-      <w:bookmarkStart w:id="4" w:name="_Ref430258303"/>
+      <w:bookmarkStart w:id="5" w:name="_Ref430258303"/>
       <w:r>
         <w:t xml:space="preserve">Figure </w:t>
       </w:r>
@@ -2643,7 +2653,7 @@
       <w:r>
         <w:fldChar w:fldCharType="end"/>
       </w:r>
-      <w:bookmarkEnd w:id="4"/>
+      <w:bookmarkEnd w:id="5"/>
       <w:r>
         <w:t>: Schematic of the ANN</w:t>
       </w:r>
@@ -2717,6 +2727,7 @@
           <w:lang w:val="en-GB" w:eastAsia="nl-NL"/>
         </w:rPr>
       </w:pPr>
+      <w:bookmarkStart w:id="6" w:name="_Ref430344554"/>
       <w:r>
         <w:rPr>
           <w:rFonts w:ascii="Arial" w:hAnsi="Arial" w:cs="Arial"/>
@@ -2743,6 +2754,7 @@
         </w:rPr>
         <w:t>Training</w:t>
       </w:r>
+      <w:bookmarkEnd w:id="6"/>
     </w:p>
     <w:p>
       <w:pPr>
@@ -2761,7 +2773,21 @@
         <w:rPr>
           <w:lang w:val="en-GB" w:eastAsia="nl-NL"/>
         </w:rPr>
-        <w:t xml:space="preserve">rters of the sets for training. The remaining quarter is distributed over a validation set and a test set. The training set is used for the calibration of the weights of ANNs with different variables. Each ANN is then tested with the validation set. The best ANN is then picked to run the test set, which makes sure the chosen ANN is really working properly. This method ensures the ANN works on data that it did not train for. For example, if the ANN is overfitted, it will work perfectly on the training but </w:t>
+        <w:t xml:space="preserve">rters of the sets for training. The remaining quarter is distributed over a validation set and a test set. The training set is used for the calibration of the weights of ANNs with different variables. Each ANN is then tested with the validation set. The best ANN is then picked to run the test set, which makes sure the chosen ANN is really working properly. This method ensures the ANN works on data that it did not train for. For example, if the ANN is </w:t>
+      </w:r>
+      <w:proofErr w:type="spellStart"/>
+      <w:r>
+        <w:rPr>
+          <w:lang w:val="en-GB" w:eastAsia="nl-NL"/>
+        </w:rPr>
+        <w:t>overfitted</w:t>
+      </w:r>
+      <w:proofErr w:type="spellEnd"/>
+      <w:r>
+        <w:rPr>
+          <w:lang w:val="en-GB" w:eastAsia="nl-NL"/>
+        </w:rPr>
+        <w:t xml:space="preserve">, it will work perfectly on the training but </w:t>
       </w:r>
       <w:r>
         <w:rPr>
@@ -2869,6 +2895,12 @@
       </w:r>
       <w:r>
         <w:t xml:space="preserve">It is clear that (apart from test 9) the validation test results in a higher error rate. This is expected, because this is data that the network has not been trained on. </w:t>
+      </w:r>
+      <w:r>
+        <w:t xml:space="preserve">Also notice that the initialization of the weights can have a significant impact on performance, </w:t>
+      </w:r>
+      <w:r>
+        <w:t>with up to 2.5% more failed calculations.</w:t>
       </w:r>
     </w:p>
     <w:p>
@@ -2881,7 +2913,7 @@
         <w:pStyle w:val="Bijschrift"/>
         <w:keepNext/>
       </w:pPr>
-      <w:bookmarkStart w:id="5" w:name="_Ref430293973"/>
+      <w:bookmarkStart w:id="7" w:name="_Ref430293973"/>
       <w:r>
         <w:t xml:space="preserve">Table </w:t>
       </w:r>
@@ -2903,7 +2935,7 @@
       <w:r>
         <w:fldChar w:fldCharType="end"/>
       </w:r>
-      <w:bookmarkEnd w:id="5"/>
+      <w:bookmarkEnd w:id="7"/>
       <w:r>
         <w:t>: results of tests with different initializations</w:t>
       </w:r>
@@ -3722,7 +3754,7 @@
         </w:rPr>
         <w:lastRenderedPageBreak/>
         <w:drawing>
-          <wp:inline distT="0" distB="0" distL="0" distR="0" wp14:anchorId="655D2BA4" wp14:editId="42602CC9">
+          <wp:inline distT="0" distB="0" distL="0" distR="0" wp14:anchorId="379D4F5D" wp14:editId="28FA81CC">
             <wp:extent cx="5341620" cy="1699260"/>
             <wp:effectExtent l="0" t="0" r="0" b="0"/>
             <wp:docPr id="4" name="Afbeelding 4" descr="D:\Documents\Computational-Intelligence-Assignment\Opdracht 9 resultaten\test10_fig.jpg"/>
@@ -3782,7 +3814,7 @@
           <w:lang w:val="en-GB" w:eastAsia="nl-NL"/>
         </w:rPr>
       </w:pPr>
-      <w:bookmarkStart w:id="6" w:name="_Ref430335791"/>
+      <w:bookmarkStart w:id="8" w:name="_Ref430335791"/>
       <w:r>
         <w:t xml:space="preserve">Figure </w:t>
       </w:r>
@@ -3804,7 +3836,7 @@
       <w:r>
         <w:fldChar w:fldCharType="end"/>
       </w:r>
-      <w:bookmarkEnd w:id="6"/>
+      <w:bookmarkEnd w:id="8"/>
       <w:r>
         <w:t>: error rate (left) and alpha (right) over the amount of epochs</w:t>
       </w:r>
@@ -3825,7 +3857,7 @@
           <w:lang w:val="nl-NL" w:eastAsia="nl-NL"/>
         </w:rPr>
         <w:drawing>
-          <wp:anchor distT="0" distB="0" distL="114300" distR="114300" simplePos="0" relativeHeight="251658240" behindDoc="0" locked="0" layoutInCell="1" allowOverlap="1" wp14:anchorId="54C581BE" wp14:editId="380F3329">
+          <wp:anchor distT="0" distB="0" distL="114300" distR="114300" simplePos="0" relativeHeight="251658240" behindDoc="0" locked="0" layoutInCell="1" allowOverlap="1" wp14:anchorId="2D522EE0" wp14:editId="44DD10F4">
             <wp:simplePos x="0" y="0"/>
             <wp:positionH relativeFrom="column">
               <wp:posOffset>2894965</wp:posOffset>
@@ -3961,11 +3993,6 @@
         <w:rPr>
           <w:lang w:val="en-GB" w:eastAsia="nl-NL"/>
         </w:rPr>
-      </w:r>
-      <w:r>
-        <w:rPr>
-          <w:lang w:val="en-GB" w:eastAsia="nl-NL"/>
-        </w:rPr>
         <w:instrText xml:space="preserve"> \* MERGEFORMAT </w:instrText>
       </w:r>
       <w:r>
@@ -3975,62 +4002,62 @@
         <w:fldChar w:fldCharType="separate"/>
       </w:r>
       <w:r>
-        <w:t xml:space="preserve">Figure </w:t>
-      </w:r>
+        <w:rPr>
+          <w:b/>
+          <w:bCs/>
+          <w:lang w:val="nl-NL" w:eastAsia="nl-NL"/>
+        </w:rPr>
+        <w:t>Fout! Verwijzingsbron niet gevonden.</w:t>
+      </w:r>
+      <w:r>
+        <w:rPr>
+          <w:lang w:val="en-GB" w:eastAsia="nl-NL"/>
+        </w:rPr>
+        <w:fldChar w:fldCharType="end"/>
+      </w:r>
+      <w:r>
+        <w:rPr>
+          <w:lang w:val="en-GB" w:eastAsia="nl-NL"/>
+        </w:rPr>
+        <w:t>. In the figure, the first three tests (tests with 8, 12 and 18 neurons) were computed in an ANN with 2 hidden layers. The neurons were evenly spread, so half of the nu</w:t>
+      </w:r>
+      <w:r>
+        <w:rPr>
+          <w:lang w:val="en-GB" w:eastAsia="nl-NL"/>
+        </w:rPr>
+        <w:t>mber of neurons in each layer</w:t>
+      </w:r>
+      <w:r>
+        <w:rPr>
+          <w:lang w:val="en-GB" w:eastAsia="nl-NL"/>
+        </w:rPr>
+        <w:t xml:space="preserve">. The second two were computed in an ANN with 3 hidden layers, because the 2-layer ANN was limited to 18 neurons (a layer cannot exceed the 10 inputs). Here, too, the numbers were evenly spread over all layers. </w:t>
+      </w:r>
+    </w:p>
+    <w:p>
+      <w:pPr>
+        <w:jc w:val="both"/>
+        <w:rPr>
+          <w:lang w:val="en-GB" w:eastAsia="nl-NL"/>
+        </w:rPr>
+      </w:pPr>
+    </w:p>
+    <w:p>
+      <w:pPr>
+        <w:jc w:val="both"/>
+        <w:rPr>
+          <w:lang w:val="en-GB" w:eastAsia="nl-NL"/>
+        </w:rPr>
+      </w:pPr>
       <w:r>
         <w:rPr>
           <w:noProof/>
-        </w:rPr>
-        <w:t>4</w:t>
-      </w:r>
-      <w:r>
-        <w:rPr>
-          <w:lang w:val="en-GB" w:eastAsia="nl-NL"/>
-        </w:rPr>
-        <w:fldChar w:fldCharType="end"/>
-      </w:r>
-      <w:r>
-        <w:rPr>
-          <w:lang w:val="en-GB" w:eastAsia="nl-NL"/>
-        </w:rPr>
-        <w:t>. In the figure, the first three tests (tests with 8, 12 and 18 neurons) were computed in an ANN with 2 hidden layers. The neurons were evenly spread, so half of the nu</w:t>
-      </w:r>
-      <w:r>
-        <w:rPr>
-          <w:lang w:val="en-GB" w:eastAsia="nl-NL"/>
-        </w:rPr>
-        <w:t>mber of neurons in each layer</w:t>
-      </w:r>
-      <w:r>
-        <w:rPr>
-          <w:lang w:val="en-GB" w:eastAsia="nl-NL"/>
-        </w:rPr>
-        <w:t xml:space="preserve">. The second two were computed in an ANN with 3 hidden layers, because the 2-layer ANN was limited to 18 neurons (a layer cannot exceed the 10 inputs). Here, too, the numbers were evenly spread over all layers. </w:t>
-      </w:r>
-    </w:p>
-    <w:p>
-      <w:pPr>
-        <w:jc w:val="both"/>
-        <w:rPr>
-          <w:lang w:val="en-GB" w:eastAsia="nl-NL"/>
-        </w:rPr>
-      </w:pPr>
-    </w:p>
-    <w:p>
-      <w:pPr>
-        <w:jc w:val="both"/>
-        <w:rPr>
-          <w:lang w:val="en-GB" w:eastAsia="nl-NL"/>
-        </w:rPr>
-      </w:pPr>
-      <w:r>
-        <w:rPr>
-          <w:noProof/>
+          <w:lang w:val="nl-NL" w:eastAsia="nl-NL"/>
         </w:rPr>
         <mc:AlternateContent>
           <mc:Choice Requires="wps">
             <w:drawing>
-              <wp:anchor distT="0" distB="0" distL="114300" distR="114300" simplePos="0" relativeHeight="251660288" behindDoc="0" locked="0" layoutInCell="1" allowOverlap="1" wp14:anchorId="65860FED" wp14:editId="631DD26F">
+              <wp:anchor distT="0" distB="0" distL="114300" distR="114300" simplePos="0" relativeHeight="251660288" behindDoc="0" locked="0" layoutInCell="1" allowOverlap="1" wp14:anchorId="6FE048B7" wp14:editId="0A5279CA">
                 <wp:simplePos x="0" y="0"/>
                 <wp:positionH relativeFrom="column">
                   <wp:posOffset>3047365</wp:posOffset>
@@ -4225,18 +4252,12 @@
         <w:rPr>
           <w:lang w:val="en-GB" w:eastAsia="nl-NL"/>
         </w:rPr>
-        <w:instrText xml:space="preserve"> REF _Ref430338426 \h </w:instrText>
-      </w:r>
-      <w:r>
-        <w:rPr>
-          <w:lang w:val="en-GB" w:eastAsia="nl-NL"/>
-        </w:rPr>
-      </w:r>
-      <w:r>
-        <w:rPr>
-          <w:lang w:val="en-GB" w:eastAsia="nl-NL"/>
-        </w:rPr>
-        <w:instrText xml:space="preserve"> \* MERGEFORMAT </w:instrText>
+        <w:instrText xml:space="preserve"> REF _Ref430338426 \h  \* MERGEFORMAT </w:instrText>
+      </w:r>
+      <w:r>
+        <w:rPr>
+          <w:lang w:val="en-GB" w:eastAsia="nl-NL"/>
+        </w:rPr>
       </w:r>
       <w:r>
         <w:rPr>
@@ -4345,7 +4366,7 @@
         <w:pStyle w:val="Bijschrift"/>
         <w:keepNext/>
       </w:pPr>
-      <w:bookmarkStart w:id="7" w:name="_Ref430338426"/>
+      <w:bookmarkStart w:id="9" w:name="_Ref430338426"/>
       <w:r>
         <w:t xml:space="preserve">Table </w:t>
       </w:r>
@@ -4367,10 +4388,15 @@
       <w:r>
         <w:fldChar w:fldCharType="end"/>
       </w:r>
-      <w:bookmarkEnd w:id="7"/>
-      <w:r>
-        <w:t>: Validation results of optimalization</w:t>
-      </w:r>
+      <w:bookmarkEnd w:id="9"/>
+      <w:r>
+        <w:t xml:space="preserve">: Validation results of </w:t>
+      </w:r>
+      <w:proofErr w:type="spellStart"/>
+      <w:r>
+        <w:t>optimalization</w:t>
+      </w:r>
+      <w:proofErr w:type="spellEnd"/>
     </w:p>
     <w:tbl>
       <w:tblPr>
@@ -4458,13 +4484,7 @@
               <w:rPr>
                 <w:lang w:val="en-GB" w:eastAsia="nl-NL"/>
               </w:rPr>
-              <w:t>9,9,</w:t>
-            </w:r>
-            <w:r>
-              <w:rPr>
-                <w:lang w:val="en-GB" w:eastAsia="nl-NL"/>
-              </w:rPr>
-              <w:t>9</w:t>
+              <w:t>9,9,9</w:t>
             </w:r>
           </w:p>
         </w:tc>
@@ -4482,13 +4502,7 @@
               <w:rPr>
                 <w:lang w:val="en-GB" w:eastAsia="nl-NL"/>
               </w:rPr>
-              <w:t>9,9,</w:t>
-            </w:r>
-            <w:r>
-              <w:rPr>
-                <w:lang w:val="en-GB" w:eastAsia="nl-NL"/>
-              </w:rPr>
-              <w:t>9</w:t>
+              <w:t>9,9,9</w:t>
             </w:r>
           </w:p>
         </w:tc>
@@ -5686,7 +5700,7 @@
           <w:lang w:val="en-GB" w:eastAsia="nl-NL"/>
         </w:rPr>
         <w:lastRenderedPageBreak/>
-        <w:t>3</w:t>
+        <w:t>3.3</w:t>
       </w:r>
       <w:r>
         <w:rPr>
@@ -5695,21 +5709,12 @@
           <w:color w:val="000000"/>
           <w:lang w:val="en-GB" w:eastAsia="nl-NL"/>
         </w:rPr>
-        <w:t>.3</w:t>
+        <w:t xml:space="preserve">. </w:t>
       </w:r>
       <w:r>
         <w:rPr>
           <w:rFonts w:ascii="Arial" w:hAnsi="Arial" w:cs="Arial"/>
           <w:b w:val="0"/>
-          <w:color w:val="000000"/>
-          <w:lang w:val="en-GB" w:eastAsia="nl-NL"/>
-        </w:rPr>
-        <w:t xml:space="preserve">. </w:t>
-      </w:r>
-      <w:r>
-        <w:rPr>
-          <w:rFonts w:ascii="Arial" w:hAnsi="Arial" w:cs="Arial"/>
-          <w:b w:val="0"/>
           <w:lang w:val="en-GB" w:eastAsia="nl-NL"/>
         </w:rPr>
         <w:t>Evaluation</w:t>
@@ -5768,17 +5773,17 @@
         <w:rPr>
           <w:lang w:val="en-GB" w:eastAsia="nl-NL"/>
         </w:rPr>
-      </w:r>
-      <w:r>
-        <w:rPr>
-          <w:lang w:val="en-GB" w:eastAsia="nl-NL"/>
-        </w:rPr>
         <w:instrText xml:space="preserve"> \* MERGEFORMAT </w:instrText>
       </w:r>
       <w:r>
         <w:rPr>
           <w:lang w:val="en-GB" w:eastAsia="nl-NL"/>
         </w:rPr>
+      </w:r>
+      <w:r>
+        <w:rPr>
+          <w:lang w:val="en-GB" w:eastAsia="nl-NL"/>
+        </w:rPr>
         <w:fldChar w:fldCharType="separate"/>
       </w:r>
       <w:r>
@@ -5812,7 +5817,13 @@
         <w:rPr>
           <w:lang w:val="en-GB" w:eastAsia="nl-NL"/>
         </w:rPr>
-        <w:t xml:space="preserve">6% to 40% </w:t>
+        <w:t>0.4% to 1.6</w:t>
+      </w:r>
+      <w:r>
+        <w:rPr>
+          <w:lang w:val="en-GB" w:eastAsia="nl-NL"/>
+        </w:rPr>
+        <w:t xml:space="preserve">% </w:t>
       </w:r>
       <w:r>
         <w:rPr>
@@ -5826,8 +5837,12 @@
         </w:rPr>
         <w:t xml:space="preserve"> </w:t>
       </w:r>
-      <w:bookmarkStart w:id="8" w:name="_GoBack"/>
-      <w:bookmarkEnd w:id="8"/>
+      <w:r>
+        <w:rPr>
+          <w:lang w:val="en-GB" w:eastAsia="nl-NL"/>
+        </w:rPr>
+        <w:t>The MATLAB function is also much more convenient to use because of the GUI.</w:t>
+      </w:r>
     </w:p>
     <w:p>
       <w:pPr>
@@ -5853,7 +5868,7 @@
           <w:lang w:val="nl-NL" w:eastAsia="nl-NL"/>
         </w:rPr>
         <w:drawing>
-          <wp:inline distT="0" distB="0" distL="0" distR="0" wp14:anchorId="5B5FD89B" wp14:editId="070598BD">
+          <wp:inline distT="0" distB="0" distL="0" distR="0" wp14:anchorId="1916DDAD" wp14:editId="1D42FE88">
             <wp:extent cx="3818691" cy="1226820"/>
             <wp:effectExtent l="0" t="0" r="0" b="0"/>
             <wp:docPr id="9" name="Afbeelding 9"/>
@@ -5903,7 +5918,7 @@
           <w:lang w:val="en-GB" w:eastAsia="nl-NL"/>
         </w:rPr>
       </w:pPr>
-      <w:bookmarkStart w:id="9" w:name="_Ref430340986"/>
+      <w:bookmarkStart w:id="10" w:name="_Ref430340986"/>
       <w:r>
         <w:t xml:space="preserve">Figure </w:t>
       </w:r>
@@ -5925,7 +5940,7 @@
       <w:r>
         <w:fldChar w:fldCharType="end"/>
       </w:r>
-      <w:bookmarkEnd w:id="9"/>
+      <w:bookmarkEnd w:id="10"/>
       <w:r>
         <w:t>: results of a 27-neuron network generated by the MATLAB NN function</w:t>
       </w:r>
@@ -5976,7 +5991,112 @@
         <w:t>Conclusion</w:t>
       </w:r>
     </w:p>
+    <w:p>
+      <w:r>
+        <w:t>It was noticed during training (see C</w:t>
+      </w:r>
+      <w:r>
+        <w:t xml:space="preserve">hapter </w:t>
+      </w:r>
+      <w:r>
+        <w:fldChar w:fldCharType="begin"/>
+      </w:r>
+      <w:r>
+        <w:instrText xml:space="preserve"> REF _Ref430344554 \h </w:instrText>
+      </w:r>
+      <w:r>
+        <w:instrText xml:space="preserve"> \* MERGEFORMAT </w:instrText>
+      </w:r>
+      <w:r>
+        <w:fldChar w:fldCharType="separate"/>
+      </w:r>
+      <w:r>
+        <w:t>3.1. Training</w:t>
+      </w:r>
+      <w:r>
+        <w:fldChar w:fldCharType="end"/>
+      </w:r>
+      <w:r>
+        <w:t>)</w:t>
+      </w:r>
+      <w:r>
+        <w:t xml:space="preserve"> that initialization of weights can have a </w:t>
+      </w:r>
+      <w:r>
+        <w:t>significant impact on the performance, with up to 2.5% more failed calculations. It was also clear that the validation set usually resulted in higher error rates, ranging up to about 2% more errors compared to the training set.</w:t>
+      </w:r>
+    </w:p>
     <w:p/>
+    <w:p>
+      <w:r>
+        <w:t xml:space="preserve">Training also revealed that the error rate usually approached a value after roughly 10 epochs, and using another 20 epochs to refine by another 2% (see </w:t>
+      </w:r>
+      <w:r>
+        <w:fldChar w:fldCharType="begin"/>
+      </w:r>
+      <w:r>
+        <w:instrText xml:space="preserve"> REF _Ref430335791 \h </w:instrText>
+      </w:r>
+      <w:r>
+        <w:fldChar w:fldCharType="separate"/>
+      </w:r>
+      <w:r>
+        <w:t xml:space="preserve">Figure </w:t>
+      </w:r>
+      <w:r>
+        <w:rPr>
+          <w:noProof/>
+        </w:rPr>
+        <w:t>3</w:t>
+      </w:r>
+      <w:r>
+        <w:fldChar w:fldCharType="end"/>
+      </w:r>
+      <w:r>
+        <w:t xml:space="preserve">). The adaptive alpha seems to be working as designed, resulting in a higher alpha in the early stages, and a lower alpha in the last 10 epochs or so (see </w:t>
+      </w:r>
+      <w:r>
+        <w:fldChar w:fldCharType="begin"/>
+      </w:r>
+      <w:r>
+        <w:instrText xml:space="preserve"> REF _Ref430335791 \h </w:instrText>
+      </w:r>
+      <w:r>
+        <w:fldChar w:fldCharType="separate"/>
+      </w:r>
+      <w:r>
+        <w:t xml:space="preserve">Figure </w:t>
+      </w:r>
+      <w:r>
+        <w:rPr>
+          <w:noProof/>
+        </w:rPr>
+        <w:t>3</w:t>
+      </w:r>
+      <w:r>
+        <w:fldChar w:fldCharType="end"/>
+      </w:r>
+      <w:r>
+        <w:t>).</w:t>
+      </w:r>
+    </w:p>
+    <w:p/>
+    <w:p>
+      <w:pPr>
+        <w:rPr>
+          <w:lang w:val="en-GB" w:eastAsia="nl-NL"/>
+        </w:rPr>
+      </w:pPr>
+      <w:r>
+        <w:t xml:space="preserve">The final ANN is adequate in what it does, the error rate remains reasonably stable over every test, recording 7.08% in the training set, 8.55% in the validation set, and 8.35% in the test set. This is promising for future data used in this ANN, where the output is unknown. Comparing the built ANN with the built-in MATLAB function was not very surprising, resulting in </w:t>
+      </w:r>
+      <w:r>
+        <w:rPr>
+          <w:lang w:val="en-GB" w:eastAsia="nl-NL"/>
+        </w:rPr>
+        <w:t>6% to 40% fewer mistakes compared to the designed network. It was evident, though, that the built-in MATLAB function was much faster, taking less than a second to train over 21 epochs. The built ANN takes roughly 2 seconds for one epoch.</w:t>
+      </w:r>
+    </w:p>
     <w:sectPr>
       <w:headerReference w:type="default" r:id="rId14"/>
       <w:footerReference w:type="default" r:id="rId15"/>
@@ -7433,7 +7553,7 @@
 </file>
 
 <file path=customXml/itemProps1.xml><?xml version="1.0" encoding="utf-8"?>
-<ds:datastoreItem xmlns:ds="http://schemas.openxmlformats.org/officeDocument/2006/customXml" ds:itemID="{8B7F7890-C701-4323-9597-0D130B468EAB}">
+<ds:datastoreItem xmlns:ds="http://schemas.openxmlformats.org/officeDocument/2006/customXml" ds:itemID="{334978CE-5FD7-431E-87FF-84337E0950C9}">
   <ds:schemaRefs>
     <ds:schemaRef ds:uri="http://schemas.openxmlformats.org/officeDocument/2006/bibliography"/>
   </ds:schemaRefs>

</xml_diff>

<commit_message>
Verslag geupdate naar final
</commit_message>
<xml_diff>
--- a/13_report.docx
+++ b/13_report.docx
@@ -15,8 +15,6 @@
           <w:lang w:val="en-GB" w:eastAsia="nl-NL"/>
         </w:rPr>
       </w:pPr>
-      <w:bookmarkStart w:id="0" w:name="_GoBack"/>
-      <w:bookmarkEnd w:id="0"/>
       <w:r>
         <w:rPr>
           <w:rFonts w:ascii="Arial" w:hAnsi="Arial" w:cs="Arial"/>
@@ -241,7 +239,13 @@
         <w:rPr>
           <w:lang w:val="en-GB" w:eastAsia="nl-NL"/>
         </w:rPr>
-        <w:t xml:space="preserve">There were  a couple of architectural decisions to be made before coding the neural network could start. </w:t>
+        <w:t>There were</w:t>
+      </w:r>
+      <w:r>
+        <w:rPr>
+          <w:lang w:val="en-GB" w:eastAsia="nl-NL"/>
+        </w:rPr>
+        <w:t xml:space="preserve"> a couple of architectural decisions to be made before coding the neural network could start. </w:t>
       </w:r>
       <w:r>
         <w:rPr>
@@ -279,7 +283,7 @@
           <w:lang w:val="en-GB" w:eastAsia="nl-NL"/>
         </w:rPr>
       </w:pPr>
-      <w:bookmarkStart w:id="1" w:name="_Ref430256806"/>
+      <w:bookmarkStart w:id="0" w:name="_Ref430256806"/>
       <w:r>
         <w:rPr>
           <w:rFonts w:ascii="Arial" w:hAnsi="Arial" w:cs="Arial"/>
@@ -306,7 +310,7 @@
         </w:rPr>
         <w:t>Perceptron</w:t>
       </w:r>
-      <w:bookmarkEnd w:id="1"/>
+      <w:bookmarkEnd w:id="0"/>
     </w:p>
     <w:p>
       <w:pPr>
@@ -821,7 +825,7 @@
         <w:pStyle w:val="Bijschrift"/>
         <w:jc w:val="both"/>
       </w:pPr>
-      <w:bookmarkStart w:id="2" w:name="_Ref430256707"/>
+      <w:bookmarkStart w:id="1" w:name="_Ref430256707"/>
       <w:r>
         <w:t xml:space="preserve">Figure </w:t>
       </w:r>
@@ -843,9 +847,12 @@
       <w:r>
         <w:fldChar w:fldCharType="end"/>
       </w:r>
-      <w:bookmarkEnd w:id="2"/>
+      <w:bookmarkEnd w:id="1"/>
       <w:r>
         <w:t>: Perceptron</w:t>
+      </w:r>
+      <w:r>
+        <w:t xml:space="preserve"> schematic</w:t>
       </w:r>
     </w:p>
     <w:p/>
@@ -858,7 +865,7 @@
           <w:lang w:val="en-GB" w:eastAsia="nl-NL"/>
         </w:rPr>
       </w:pPr>
-      <w:bookmarkStart w:id="3" w:name="_Ref430256489"/>
+      <w:bookmarkStart w:id="2" w:name="_Ref430256489"/>
       <w:r>
         <w:rPr>
           <w:rFonts w:ascii="Arial" w:hAnsi="Arial" w:cs="Arial"/>
@@ -895,7 +902,7 @@
         </w:rPr>
         <w:t>Hidden layers</w:t>
       </w:r>
-      <w:bookmarkEnd w:id="3"/>
+      <w:bookmarkEnd w:id="2"/>
     </w:p>
     <w:p>
       <w:pPr>
@@ -2340,7 +2347,7 @@
           <w:lang w:val="en-GB" w:eastAsia="nl-NL"/>
         </w:rPr>
       </w:pPr>
-      <w:bookmarkStart w:id="4" w:name="_Ref430293020"/>
+      <w:bookmarkStart w:id="3" w:name="_Ref430293020"/>
       <w:r>
         <w:rPr>
           <w:rFonts w:ascii="Arial" w:hAnsi="Arial" w:cs="Arial"/>
@@ -2367,7 +2374,7 @@
         </w:rPr>
         <w:t>Other features</w:t>
       </w:r>
-      <w:bookmarkEnd w:id="4"/>
+      <w:bookmarkEnd w:id="3"/>
     </w:p>
     <w:p>
       <w:pPr>
@@ -2543,7 +2550,25 @@
         <w:rPr>
           <w:lang w:val="en-GB" w:eastAsia="nl-NL"/>
         </w:rPr>
-        <w:t>. The number of hidden layers in this figure can vary</w:t>
+        <w:t xml:space="preserve">. The </w:t>
+      </w:r>
+      <w:r>
+        <w:rPr>
+          <w:lang w:val="en-GB" w:eastAsia="nl-NL"/>
+        </w:rPr>
+        <w:t xml:space="preserve">number of hidden layers in </w:t>
+      </w:r>
+      <w:r>
+        <w:rPr>
+          <w:lang w:val="en-GB" w:eastAsia="nl-NL"/>
+        </w:rPr>
+        <w:t>can vary</w:t>
+      </w:r>
+      <w:r>
+        <w:rPr>
+          <w:lang w:val="en-GB" w:eastAsia="nl-NL"/>
+        </w:rPr>
+        <w:t xml:space="preserve"> (in the figure there are two hidden layers)</w:t>
       </w:r>
       <w:r>
         <w:rPr>
@@ -2562,6 +2587,12 @@
           <w:lang w:val="en-GB" w:eastAsia="nl-NL"/>
         </w:rPr>
         <w:t xml:space="preserve"> Note that the amount of nodes in a layer can only go as high as the number of nodes in the previous layer (except for the output layer).</w:t>
+      </w:r>
+      <w:r>
+        <w:rPr>
+          <w:lang w:val="en-GB" w:eastAsia="nl-NL"/>
+        </w:rPr>
+        <w:t xml:space="preserve"> The input layer is fixed at 10 inputs and the output at 7 outputs during the tests (although the code is flexible to changes).</w:t>
       </w:r>
     </w:p>
     <w:p>
@@ -2631,7 +2662,7 @@
           <w:lang w:val="en-GB" w:eastAsia="nl-NL"/>
         </w:rPr>
       </w:pPr>
-      <w:bookmarkStart w:id="5" w:name="_Ref430258303"/>
+      <w:bookmarkStart w:id="4" w:name="_Ref430258303"/>
       <w:r>
         <w:t xml:space="preserve">Figure </w:t>
       </w:r>
@@ -2653,24 +2684,10 @@
       <w:r>
         <w:fldChar w:fldCharType="end"/>
       </w:r>
-      <w:bookmarkEnd w:id="5"/>
+      <w:bookmarkEnd w:id="4"/>
       <w:r>
         <w:t>: Schematic of the ANN</w:t>
       </w:r>
-    </w:p>
-    <w:p>
-      <w:pPr>
-        <w:rPr>
-          <w:lang w:val="en-GB" w:eastAsia="nl-NL"/>
-        </w:rPr>
-      </w:pPr>
-    </w:p>
-    <w:p>
-      <w:pPr>
-        <w:rPr>
-          <w:lang w:val="en-GB" w:eastAsia="nl-NL"/>
-        </w:rPr>
-      </w:pPr>
     </w:p>
     <w:p>
       <w:pPr>
@@ -2727,7 +2744,7 @@
           <w:lang w:val="en-GB" w:eastAsia="nl-NL"/>
         </w:rPr>
       </w:pPr>
-      <w:bookmarkStart w:id="6" w:name="_Ref430344554"/>
+      <w:bookmarkStart w:id="5" w:name="_Ref430344554"/>
       <w:r>
         <w:rPr>
           <w:rFonts w:ascii="Arial" w:hAnsi="Arial" w:cs="Arial"/>
@@ -2754,7 +2771,7 @@
         </w:rPr>
         <w:t>Training</w:t>
       </w:r>
-      <w:bookmarkEnd w:id="6"/>
+      <w:bookmarkEnd w:id="5"/>
     </w:p>
     <w:p>
       <w:pPr>
@@ -2900,7 +2917,25 @@
         <w:t xml:space="preserve">Also notice that the initialization of the weights can have a significant impact on performance, </w:t>
       </w:r>
       <w:r>
-        <w:t>with up to 2.5% more failed calculations.</w:t>
+        <w:t>with</w:t>
+      </w:r>
+      <w:r>
+        <w:t xml:space="preserve"> up to</w:t>
+      </w:r>
+      <w:r>
+        <w:t xml:space="preserve"> </w:t>
+      </w:r>
+      <w:r>
+        <w:t>3</w:t>
+      </w:r>
+      <w:r>
+        <w:t>.2</w:t>
+      </w:r>
+      <w:r>
+        <w:t>%</w:t>
+      </w:r>
+      <w:r>
+        <w:t xml:space="preserve"> more failed calculations.</w:t>
       </w:r>
     </w:p>
     <w:p>
@@ -2913,7 +2948,7 @@
         <w:pStyle w:val="Bijschrift"/>
         <w:keepNext/>
       </w:pPr>
-      <w:bookmarkStart w:id="7" w:name="_Ref430293973"/>
+      <w:bookmarkStart w:id="6" w:name="_Ref430293973"/>
       <w:r>
         <w:t xml:space="preserve">Table </w:t>
       </w:r>
@@ -2935,7 +2970,7 @@
       <w:r>
         <w:fldChar w:fldCharType="end"/>
       </w:r>
-      <w:bookmarkEnd w:id="7"/>
+      <w:bookmarkEnd w:id="6"/>
       <w:r>
         <w:t>: results of tests with different initializations</w:t>
       </w:r>
@@ -3755,9 +3790,9 @@
         <w:lastRenderedPageBreak/>
         <w:drawing>
           <wp:inline distT="0" distB="0" distL="0" distR="0" wp14:anchorId="379D4F5D" wp14:editId="28FA81CC">
-            <wp:extent cx="5341620" cy="1699260"/>
+            <wp:extent cx="4305300" cy="1874520"/>
             <wp:effectExtent l="0" t="0" r="0" b="0"/>
-            <wp:docPr id="4" name="Afbeelding 4" descr="D:\Documents\Computational-Intelligence-Assignment\Opdracht 9 resultaten\test10_fig.jpg"/>
+            <wp:docPr id="4" name="Afbeelding 4"/>
             <wp:cNvGraphicFramePr>
               <a:graphicFrameLocks xmlns:a="http://schemas.openxmlformats.org/drawingml/2006/main" noChangeAspect="1"/>
             </wp:cNvGraphicFramePr>
@@ -3778,7 +3813,6 @@
                         </a:ext>
                       </a:extLst>
                     </a:blip>
-                    <a:srcRect/>
                     <a:stretch>
                       <a:fillRect/>
                     </a:stretch>
@@ -3786,7 +3820,7 @@
                   <pic:spPr bwMode="auto">
                     <a:xfrm>
                       <a:off x="0" y="0"/>
-                      <a:ext cx="5341620" cy="1699260"/>
+                      <a:ext cx="4315192" cy="1878827"/>
                     </a:xfrm>
                     <a:prstGeom prst="rect">
                       <a:avLst/>
@@ -3814,7 +3848,7 @@
           <w:lang w:val="en-GB" w:eastAsia="nl-NL"/>
         </w:rPr>
       </w:pPr>
-      <w:bookmarkStart w:id="8" w:name="_Ref430335791"/>
+      <w:bookmarkStart w:id="7" w:name="_Ref430335791"/>
       <w:r>
         <w:t xml:space="preserve">Figure </w:t>
       </w:r>
@@ -3836,7 +3870,7 @@
       <w:r>
         <w:fldChar w:fldCharType="end"/>
       </w:r>
-      <w:bookmarkEnd w:id="8"/>
+      <w:bookmarkEnd w:id="7"/>
       <w:r>
         <w:t>: error rate (left) and alpha (right) over the amount of epochs</w:t>
       </w:r>
@@ -3853,22 +3887,56 @@
       </w:pPr>
       <w:r>
         <w:rPr>
+          <w:rFonts w:ascii="Arial" w:hAnsi="Arial" w:cs="Arial"/>
+          <w:b w:val="0"/>
+          <w:color w:val="000000"/>
+          <w:lang w:val="en-GB" w:eastAsia="nl-NL"/>
+        </w:rPr>
+        <w:t>3</w:t>
+      </w:r>
+      <w:r>
+        <w:rPr>
+          <w:rFonts w:ascii="Arial" w:hAnsi="Arial" w:cs="Arial"/>
+          <w:b w:val="0"/>
+          <w:color w:val="000000"/>
+          <w:lang w:val="en-GB" w:eastAsia="nl-NL"/>
+        </w:rPr>
+        <w:t xml:space="preserve">.2. </w:t>
+      </w:r>
+      <w:r>
+        <w:rPr>
+          <w:rFonts w:ascii="Arial" w:hAnsi="Arial" w:cs="Arial"/>
+          <w:b w:val="0"/>
+          <w:lang w:val="en-GB" w:eastAsia="nl-NL"/>
+        </w:rPr>
+        <w:t>Optimization</w:t>
+      </w:r>
+    </w:p>
+    <w:p>
+      <w:pPr>
+        <w:jc w:val="both"/>
+        <w:rPr>
+          <w:lang w:val="en-GB" w:eastAsia="nl-NL"/>
+        </w:rPr>
+      </w:pPr>
+      <w:r>
+        <w:rPr>
           <w:noProof/>
           <w:lang w:val="nl-NL" w:eastAsia="nl-NL"/>
         </w:rPr>
         <w:drawing>
-          <wp:anchor distT="0" distB="0" distL="114300" distR="114300" simplePos="0" relativeHeight="251658240" behindDoc="0" locked="0" layoutInCell="1" allowOverlap="1" wp14:anchorId="2D522EE0" wp14:editId="44DD10F4">
+          <wp:anchor distT="0" distB="0" distL="114300" distR="114300" simplePos="0" relativeHeight="251658240" behindDoc="0" locked="0" layoutInCell="1" allowOverlap="1" wp14:anchorId="6CC120AA" wp14:editId="480EFBEA">
             <wp:simplePos x="0" y="0"/>
             <wp:positionH relativeFrom="column">
               <wp:posOffset>2894965</wp:posOffset>
             </wp:positionH>
             <wp:positionV relativeFrom="paragraph">
-              <wp:posOffset>259080</wp:posOffset>
+              <wp:posOffset>-1905</wp:posOffset>
             </wp:positionV>
-            <wp:extent cx="3794760" cy="2856230"/>
-            <wp:effectExtent l="0" t="0" r="0" b="1270"/>
+            <wp:extent cx="3794760" cy="2840990"/>
+            <wp:effectExtent l="0" t="0" r="0" b="0"/>
             <wp:wrapSquare wrapText="bothSides"/>
-            <wp:docPr id="7" name="Afbeelding 7" descr="D:\Documents\Computational-Intelligence-Assignment\Opdracht 10 resultaten\Opdracht10_boxplot.eps"/>
+            <wp:docPr id="7" name="Afbeelding 7"/>
             <wp:cNvGraphicFramePr>
               <a:graphicFrameLocks xmlns:a="http://schemas.openxmlformats.org/drawingml/2006/main" noChangeAspect="1"/>
             </wp:cNvGraphicFramePr>
@@ -3889,7 +3957,6 @@
                         </a:ext>
                       </a:extLst>
                     </a:blip>
-                    <a:srcRect/>
                     <a:stretch>
                       <a:fillRect/>
                     </a:stretch>
@@ -3897,7 +3964,7 @@
                   <pic:spPr bwMode="auto">
                     <a:xfrm>
                       <a:off x="0" y="0"/>
-                      <a:ext cx="3794760" cy="2856230"/>
+                      <a:ext cx="3794760" cy="2840990"/>
                     </a:xfrm>
                     <a:prstGeom prst="rect">
                       <a:avLst/>
@@ -3921,40 +3988,6 @@
       </w:r>
       <w:r>
         <w:rPr>
-          <w:rFonts w:ascii="Arial" w:hAnsi="Arial" w:cs="Arial"/>
-          <w:b w:val="0"/>
-          <w:color w:val="000000"/>
-          <w:lang w:val="en-GB" w:eastAsia="nl-NL"/>
-        </w:rPr>
-        <w:t>3</w:t>
-      </w:r>
-      <w:r>
-        <w:rPr>
-          <w:rFonts w:ascii="Arial" w:hAnsi="Arial" w:cs="Arial"/>
-          <w:b w:val="0"/>
-          <w:color w:val="000000"/>
-          <w:lang w:val="en-GB" w:eastAsia="nl-NL"/>
-        </w:rPr>
-        <w:t xml:space="preserve">.2. </w:t>
-      </w:r>
-      <w:r>
-        <w:rPr>
-          <w:rFonts w:ascii="Arial" w:hAnsi="Arial" w:cs="Arial"/>
-          <w:b w:val="0"/>
-          <w:lang w:val="en-GB" w:eastAsia="nl-NL"/>
-        </w:rPr>
-        <w:t>Optimization</w:t>
-      </w:r>
-    </w:p>
-    <w:p>
-      <w:pPr>
-        <w:jc w:val="both"/>
-        <w:rPr>
-          <w:lang w:val="en-GB" w:eastAsia="nl-NL"/>
-        </w:rPr>
-      </w:pPr>
-      <w:r>
-        <w:rPr>
           <w:lang w:val="en-GB" w:eastAsia="nl-NL"/>
         </w:rPr>
         <w:t xml:space="preserve">After training, </w:t>
@@ -3975,7 +4008,13 @@
         <w:rPr>
           <w:lang w:val="en-GB" w:eastAsia="nl-NL"/>
         </w:rPr>
-        <w:t xml:space="preserve">. A plot of these calculations can be found in </w:t>
+        <w:t>. A plot of these calculations can be found in</w:t>
+      </w:r>
+      <w:r>
+        <w:rPr>
+          <w:lang w:val="en-GB" w:eastAsia="nl-NL"/>
+        </w:rPr>
+        <w:t xml:space="preserve"> </w:t>
       </w:r>
       <w:r>
         <w:rPr>
@@ -3987,13 +4026,12 @@
         <w:rPr>
           <w:lang w:val="en-GB" w:eastAsia="nl-NL"/>
         </w:rPr>
-        <w:instrText xml:space="preserve"> REF _Ref430337081 \h </w:instrText>
-      </w:r>
-      <w:r>
-        <w:rPr>
-          <w:lang w:val="en-GB" w:eastAsia="nl-NL"/>
-        </w:rPr>
-        <w:instrText xml:space="preserve"> \* MERGEFORMAT </w:instrText>
+        <w:instrText xml:space="preserve"> REF _Ref430348060 \h </w:instrText>
+      </w:r>
+      <w:r>
+        <w:rPr>
+          <w:lang w:val="en-GB" w:eastAsia="nl-NL"/>
+        </w:rPr>
       </w:r>
       <w:r>
         <w:rPr>
@@ -4002,12 +4040,13 @@
         <w:fldChar w:fldCharType="separate"/>
       </w:r>
       <w:r>
-        <w:rPr>
-          <w:b/>
-          <w:bCs/>
-          <w:lang w:val="nl-NL" w:eastAsia="nl-NL"/>
-        </w:rPr>
-        <w:t>Fout! Verwijzingsbron niet gevonden.</w:t>
+        <w:t xml:space="preserve">Figure </w:t>
+      </w:r>
+      <w:r>
+        <w:rPr>
+          <w:noProof/>
+        </w:rPr>
+        <w:t>4</w:t>
       </w:r>
       <w:r>
         <w:rPr>
@@ -4101,6 +4140,7 @@
                                 <w:szCs w:val="24"/>
                               </w:rPr>
                             </w:pPr>
+                            <w:bookmarkStart w:id="8" w:name="_Ref430348060"/>
                             <w:r>
                               <w:t xml:space="preserve">Figure </w:t>
                             </w:r>
@@ -4122,6 +4162,7 @@
                             <w:r>
                               <w:fldChar w:fldCharType="end"/>
                             </w:r>
+                            <w:bookmarkEnd w:id="8"/>
                             <w:r>
                               <w:t xml:space="preserve">: </w:t>
                             </w:r>
@@ -4161,6 +4202,7 @@
                           <w:szCs w:val="24"/>
                         </w:rPr>
                       </w:pPr>
+                      <w:bookmarkStart w:id="9" w:name="_Ref430348060"/>
                       <w:r>
                         <w:t xml:space="preserve">Figure </w:t>
                       </w:r>
@@ -4182,6 +4224,7 @@
                       <w:r>
                         <w:fldChar w:fldCharType="end"/>
                       </w:r>
+                      <w:bookmarkEnd w:id="9"/>
                       <w:r>
                         <w:t xml:space="preserve">: </w:t>
                       </w:r>
@@ -4366,7 +4409,7 @@
         <w:pStyle w:val="Bijschrift"/>
         <w:keepNext/>
       </w:pPr>
-      <w:bookmarkStart w:id="9" w:name="_Ref430338426"/>
+      <w:bookmarkStart w:id="10" w:name="_Ref430338426"/>
       <w:r>
         <w:t xml:space="preserve">Table </w:t>
       </w:r>
@@ -4388,7 +4431,7 @@
       <w:r>
         <w:fldChar w:fldCharType="end"/>
       </w:r>
-      <w:bookmarkEnd w:id="9"/>
+      <w:bookmarkEnd w:id="10"/>
       <w:r>
         <w:t xml:space="preserve">: Validation results of </w:t>
       </w:r>
@@ -5684,6 +5727,157 @@
     </w:p>
     <w:p>
       <w:pPr>
+        <w:rPr>
+          <w:lang w:val="en-GB" w:eastAsia="nl-NL"/>
+        </w:rPr>
+      </w:pPr>
+      <w:r>
+        <w:rPr>
+          <w:lang w:val="en-GB" w:eastAsia="nl-NL"/>
+        </w:rPr>
+        <w:t xml:space="preserve">A plot of the error rate and the alpha can be found in </w:t>
+      </w:r>
+      <w:r>
+        <w:rPr>
+          <w:lang w:val="en-GB" w:eastAsia="nl-NL"/>
+        </w:rPr>
+        <w:fldChar w:fldCharType="begin"/>
+      </w:r>
+      <w:r>
+        <w:rPr>
+          <w:lang w:val="en-GB" w:eastAsia="nl-NL"/>
+        </w:rPr>
+        <w:instrText xml:space="preserve"> REF _Ref430349713 \h </w:instrText>
+      </w:r>
+      <w:r>
+        <w:rPr>
+          <w:lang w:val="en-GB" w:eastAsia="nl-NL"/>
+        </w:rPr>
+      </w:r>
+      <w:r>
+        <w:rPr>
+          <w:lang w:val="en-GB" w:eastAsia="nl-NL"/>
+        </w:rPr>
+        <w:fldChar w:fldCharType="separate"/>
+      </w:r>
+      <w:r>
+        <w:t xml:space="preserve">Figure </w:t>
+      </w:r>
+      <w:r>
+        <w:rPr>
+          <w:noProof/>
+        </w:rPr>
+        <w:t>5</w:t>
+      </w:r>
+      <w:r>
+        <w:rPr>
+          <w:lang w:val="en-GB" w:eastAsia="nl-NL"/>
+        </w:rPr>
+        <w:fldChar w:fldCharType="end"/>
+      </w:r>
+      <w:r>
+        <w:rPr>
+          <w:lang w:val="en-GB" w:eastAsia="nl-NL"/>
+        </w:rPr>
+        <w:t>.</w:t>
+      </w:r>
+    </w:p>
+    <w:p>
+      <w:pPr>
+        <w:keepNext/>
+      </w:pPr>
+      <w:r>
+        <w:rPr>
+          <w:noProof/>
+          <w:lang w:val="nl-NL" w:eastAsia="nl-NL"/>
+        </w:rPr>
+        <w:lastRenderedPageBreak/>
+        <w:drawing>
+          <wp:inline distT="0" distB="0" distL="0" distR="0" wp14:anchorId="3C9CCD90" wp14:editId="6686D6D1">
+            <wp:extent cx="4617720" cy="2151898"/>
+            <wp:effectExtent l="0" t="0" r="0" b="1270"/>
+            <wp:docPr id="6" name="Afbeelding 6" descr="D:\Documents\Computational-Intelligence-Assignment\Opdracht 10 resultaten\Opdracht10_9+9+9_plot.png"/>
+            <wp:cNvGraphicFramePr>
+              <a:graphicFrameLocks xmlns:a="http://schemas.openxmlformats.org/drawingml/2006/main" noChangeAspect="1"/>
+            </wp:cNvGraphicFramePr>
+            <a:graphic xmlns:a="http://schemas.openxmlformats.org/drawingml/2006/main">
+              <a:graphicData uri="http://schemas.openxmlformats.org/drawingml/2006/picture">
+                <pic:pic xmlns:pic="http://schemas.openxmlformats.org/drawingml/2006/picture">
+                  <pic:nvPicPr>
+                    <pic:cNvPr id="0" name="Picture 3" descr="D:\Documents\Computational-Intelligence-Assignment\Opdracht 10 resultaten\Opdracht10_9+9+9_plot.png"/>
+                    <pic:cNvPicPr>
+                      <a:picLocks noChangeAspect="1" noChangeArrowheads="1"/>
+                    </pic:cNvPicPr>
+                  </pic:nvPicPr>
+                  <pic:blipFill>
+                    <a:blip r:embed="rId13">
+                      <a:extLst>
+                        <a:ext uri="{28A0092B-C50C-407E-A947-70E740481C1C}">
+                          <a14:useLocalDpi xmlns:a14="http://schemas.microsoft.com/office/drawing/2010/main" val="0"/>
+                        </a:ext>
+                      </a:extLst>
+                    </a:blip>
+                    <a:srcRect/>
+                    <a:stretch>
+                      <a:fillRect/>
+                    </a:stretch>
+                  </pic:blipFill>
+                  <pic:spPr bwMode="auto">
+                    <a:xfrm>
+                      <a:off x="0" y="0"/>
+                      <a:ext cx="4616840" cy="2151488"/>
+                    </a:xfrm>
+                    <a:prstGeom prst="rect">
+                      <a:avLst/>
+                    </a:prstGeom>
+                    <a:noFill/>
+                    <a:ln>
+                      <a:noFill/>
+                    </a:ln>
+                  </pic:spPr>
+                </pic:pic>
+              </a:graphicData>
+            </a:graphic>
+          </wp:inline>
+        </w:drawing>
+      </w:r>
+    </w:p>
+    <w:p>
+      <w:pPr>
+        <w:pStyle w:val="Bijschrift"/>
+        <w:rPr>
+          <w:lang w:val="en-GB" w:eastAsia="nl-NL"/>
+        </w:rPr>
+      </w:pPr>
+      <w:bookmarkStart w:id="11" w:name="_Ref430349713"/>
+      <w:r>
+        <w:t xml:space="preserve">Figure </w:t>
+      </w:r>
+      <w:r>
+        <w:fldChar w:fldCharType="begin"/>
+      </w:r>
+      <w:r>
+        <w:instrText xml:space="preserve"> SEQ Figure \* ARABIC </w:instrText>
+      </w:r>
+      <w:r>
+        <w:fldChar w:fldCharType="separate"/>
+      </w:r>
+      <w:r>
+        <w:rPr>
+          <w:noProof/>
+        </w:rPr>
+        <w:t>5</w:t>
+      </w:r>
+      <w:r>
+        <w:fldChar w:fldCharType="end"/>
+      </w:r>
+      <w:bookmarkEnd w:id="11"/>
+      <w:r>
+        <w:t>: plot of error rate (left) and alpha (right) over the epoch number of 9,9,9</w:t>
+      </w:r>
+    </w:p>
+    <w:p>
+      <w:pPr>
         <w:pStyle w:val="Kop1"/>
         <w:rPr>
           <w:rFonts w:ascii="Arial" w:hAnsi="Arial" w:cs="Arial"/>
@@ -5699,7 +5893,6 @@
           <w:color w:val="000000"/>
           <w:lang w:val="en-GB" w:eastAsia="nl-NL"/>
         </w:rPr>
-        <w:lastRenderedPageBreak/>
         <w:t>3.3</w:t>
       </w:r>
       <w:r>
@@ -5793,7 +5986,7 @@
         <w:rPr>
           <w:noProof/>
         </w:rPr>
-        <w:t>5</w:t>
+        <w:t>6</w:t>
       </w:r>
       <w:r>
         <w:rPr>
@@ -5829,7 +6022,15 @@
         <w:rPr>
           <w:lang w:val="en-GB" w:eastAsia="nl-NL"/>
         </w:rPr>
-        <w:t>fewer mistakes compared to the designed network. This was expected, because the MATLAB function has gone through a lot more optimisation and the engineers have a lot more knowledge at their hand. What was more of a surprise, though, is the speed at which the programs calculate. While the designed code takes roughly 2 seconds per epoch, the MATLAB function takes less than a second to run through 21 epochs.</w:t>
+        <w:t>fewer mistakes compared to the designed network. This was expected, b</w:t>
+      </w:r>
+      <w:bookmarkStart w:id="12" w:name="_GoBack"/>
+      <w:bookmarkEnd w:id="12"/>
+      <w:r>
+        <w:rPr>
+          <w:lang w:val="en-GB" w:eastAsia="nl-NL"/>
+        </w:rPr>
+        <w:t>ecause the MATLAB function has gone through a lot more optimisation and the engineers have a lot more knowledge at their hand. What was more of a surprise, though, is the speed at which the programs calculate. While the designed code takes roughly 2 seconds per epoch, the MATLAB function takes less than a second to run through 21 epochs.</w:t>
       </w:r>
       <w:r>
         <w:rPr>
@@ -5868,7 +6069,7 @@
           <w:lang w:val="nl-NL" w:eastAsia="nl-NL"/>
         </w:rPr>
         <w:drawing>
-          <wp:inline distT="0" distB="0" distL="0" distR="0" wp14:anchorId="1916DDAD" wp14:editId="1D42FE88">
+          <wp:inline distT="0" distB="0" distL="0" distR="0" wp14:anchorId="5E376AA4" wp14:editId="0F0300A7">
             <wp:extent cx="3818691" cy="1226820"/>
             <wp:effectExtent l="0" t="0" r="0" b="0"/>
             <wp:docPr id="9" name="Afbeelding 9"/>
@@ -5883,7 +6084,7 @@
                     <pic:cNvPicPr/>
                   </pic:nvPicPr>
                   <pic:blipFill rotWithShape="1">
-                    <a:blip r:embed="rId13"/>
+                    <a:blip r:embed="rId14"/>
                     <a:srcRect l="49873" t="22449" r="21938" b="61451"/>
                     <a:stretch/>
                   </pic:blipFill>
@@ -5918,7 +6119,7 @@
           <w:lang w:val="en-GB" w:eastAsia="nl-NL"/>
         </w:rPr>
       </w:pPr>
-      <w:bookmarkStart w:id="10" w:name="_Ref430340986"/>
+      <w:bookmarkStart w:id="13" w:name="_Ref430340986"/>
       <w:r>
         <w:t xml:space="preserve">Figure </w:t>
       </w:r>
@@ -5935,12 +6136,12 @@
         <w:rPr>
           <w:noProof/>
         </w:rPr>
-        <w:t>5</w:t>
+        <w:t>6</w:t>
       </w:r>
       <w:r>
         <w:fldChar w:fldCharType="end"/>
       </w:r>
-      <w:bookmarkEnd w:id="10"/>
+      <w:bookmarkEnd w:id="13"/>
       <w:r>
         <w:t>: results of a 27-neuron network generated by the MATLAB NN function</w:t>
       </w:r>
@@ -5992,6 +6193,9 @@
       </w:r>
     </w:p>
     <w:p>
+      <w:pPr>
+        <w:jc w:val="both"/>
+      </w:pPr>
       <w:r>
         <w:t>It was noticed during training (see C</w:t>
       </w:r>
@@ -6026,8 +6230,15 @@
         <w:t>significant impact on the performance, with up to 2.5% more failed calculations. It was also clear that the validation set usually resulted in higher error rates, ranging up to about 2% more errors compared to the training set.</w:t>
       </w:r>
     </w:p>
-    <w:p/>
-    <w:p>
+    <w:p>
+      <w:pPr>
+        <w:jc w:val="both"/>
+      </w:pPr>
+    </w:p>
+    <w:p>
+      <w:pPr>
+        <w:jc w:val="both"/>
+      </w:pPr>
       <w:r>
         <w:t xml:space="preserve">Training also revealed that the error rate usually approached a value after roughly 10 epochs, and using another 20 epochs to refine by another 2% (see </w:t>
       </w:r>
@@ -6038,6 +6249,9 @@
         <w:instrText xml:space="preserve"> REF _Ref430335791 \h </w:instrText>
       </w:r>
       <w:r>
+        <w:instrText xml:space="preserve"> \* MERGEFORMAT </w:instrText>
+      </w:r>
+      <w:r>
         <w:fldChar w:fldCharType="separate"/>
       </w:r>
       <w:r>
@@ -6062,6 +6276,9 @@
         <w:instrText xml:space="preserve"> REF _Ref430335791 \h </w:instrText>
       </w:r>
       <w:r>
+        <w:instrText xml:space="preserve"> \* MERGEFORMAT </w:instrText>
+      </w:r>
+      <w:r>
         <w:fldChar w:fldCharType="separate"/>
       </w:r>
       <w:r>
@@ -6080,9 +6297,14 @@
         <w:t>).</w:t>
       </w:r>
     </w:p>
-    <w:p/>
-    <w:p>
-      <w:pPr>
+    <w:p>
+      <w:pPr>
+        <w:jc w:val="both"/>
+      </w:pPr>
+    </w:p>
+    <w:p>
+      <w:pPr>
+        <w:jc w:val="both"/>
         <w:rPr>
           <w:lang w:val="en-GB" w:eastAsia="nl-NL"/>
         </w:rPr>
@@ -6098,10 +6320,10 @@
       </w:r>
     </w:p>
     <w:sectPr>
-      <w:headerReference w:type="default" r:id="rId14"/>
-      <w:footerReference w:type="default" r:id="rId15"/>
-      <w:headerReference w:type="first" r:id="rId16"/>
-      <w:footerReference w:type="first" r:id="rId17"/>
+      <w:headerReference w:type="default" r:id="rId15"/>
+      <w:footerReference w:type="default" r:id="rId16"/>
+      <w:headerReference w:type="first" r:id="rId17"/>
+      <w:footerReference w:type="first" r:id="rId18"/>
       <w:pgSz w:w="11899" w:h="16838"/>
       <w:pgMar w:top="567" w:right="692" w:bottom="1350" w:left="709" w:header="709" w:footer="709" w:gutter="0"/>
       <w:cols w:space="708"/>
@@ -7553,7 +7775,7 @@
 </file>
 
 <file path=customXml/itemProps1.xml><?xml version="1.0" encoding="utf-8"?>
-<ds:datastoreItem xmlns:ds="http://schemas.openxmlformats.org/officeDocument/2006/customXml" ds:itemID="{334978CE-5FD7-431E-87FF-84337E0950C9}">
+<ds:datastoreItem xmlns:ds="http://schemas.openxmlformats.org/officeDocument/2006/customXml" ds:itemID="{55683154-1681-415F-924E-19E20B044542}">
   <ds:schemaRefs>
     <ds:schemaRef ds:uri="http://schemas.openxmlformats.org/officeDocument/2006/bibliography"/>
   </ds:schemaRefs>

</xml_diff>

<commit_message>
zip geupdate naar nieuwe code
</commit_message>
<xml_diff>
--- a/13_report.docx
+++ b/13_report.docx
@@ -6022,15 +6022,7 @@
         <w:rPr>
           <w:lang w:val="en-GB" w:eastAsia="nl-NL"/>
         </w:rPr>
-        <w:t>fewer mistakes compared to the designed network. This was expected, b</w:t>
-      </w:r>
-      <w:bookmarkStart w:id="12" w:name="_GoBack"/>
-      <w:bookmarkEnd w:id="12"/>
-      <w:r>
-        <w:rPr>
-          <w:lang w:val="en-GB" w:eastAsia="nl-NL"/>
-        </w:rPr>
-        <w:t>ecause the MATLAB function has gone through a lot more optimisation and the engineers have a lot more knowledge at their hand. What was more of a surprise, though, is the speed at which the programs calculate. While the designed code takes roughly 2 seconds per epoch, the MATLAB function takes less than a second to run through 21 epochs.</w:t>
+        <w:t>fewer mistakes compared to the designed network. This was expected, because the MATLAB function has gone through a lot more optimisation and the engineers have a lot more knowledge at their hand. What was more of a surprise, though, is the speed at which the programs calculate. While the designed code takes roughly 2 seconds per epoch, the MATLAB function takes less than a second to run through 21 epochs.</w:t>
       </w:r>
       <w:r>
         <w:rPr>
@@ -6111,6 +6103,8 @@
           </wp:inline>
         </w:drawing>
       </w:r>
+      <w:bookmarkStart w:id="12" w:name="_GoBack"/>
+      <w:bookmarkEnd w:id="12"/>
     </w:p>
     <w:p>
       <w:pPr>
@@ -7775,7 +7769,7 @@
 </file>
 
 <file path=customXml/itemProps1.xml><?xml version="1.0" encoding="utf-8"?>
-<ds:datastoreItem xmlns:ds="http://schemas.openxmlformats.org/officeDocument/2006/customXml" ds:itemID="{55683154-1681-415F-924E-19E20B044542}">
+<ds:datastoreItem xmlns:ds="http://schemas.openxmlformats.org/officeDocument/2006/customXml" ds:itemID="{0700DFE7-A655-42F3-9CA2-5413666661AD}">
   <ds:schemaRefs>
     <ds:schemaRef ds:uri="http://schemas.openxmlformats.org/officeDocument/2006/bibliography"/>
   </ds:schemaRefs>

</xml_diff>